<commit_message>
images in dir add tooltip update Bonuses.docx
</commit_message>
<xml_diff>
--- a/dotNet5781_03B_7073_1160/Bonuses.docx
+++ b/dotNet5781_03B_7073_1160/Bonuses.docx
@@ -5,12 +5,22 @@
     <w:p>
       <w:pPr>
         <w:rPr>
-          <w:rtl/>
-        </w:rPr>
-      </w:pPr>
-      <w:r>
-        <w:rPr>
-          <w:rFonts w:hint="cs"/>
+          <w:b/>
+          <w:bCs/>
+          <w:sz w:val="28"/>
+          <w:szCs w:val="28"/>
+          <w:u w:val="single"/>
+          <w:rtl/>
+        </w:rPr>
+      </w:pPr>
+      <w:r>
+        <w:rPr>
+          <w:rFonts w:hint="cs"/>
+          <w:b/>
+          <w:bCs/>
+          <w:sz w:val="28"/>
+          <w:szCs w:val="28"/>
+          <w:u w:val="single"/>
           <w:rtl/>
         </w:rPr>
         <w:t>בונוסים שביצענו:</w:t>
@@ -24,18 +34,23 @@
           <w:numId w:val="1"/>
         </w:numPr>
         <w:rPr>
-          <w:rFonts w:hint="cs"/>
-        </w:rPr>
-      </w:pPr>
-      <w:r>
-        <w:rPr>
-          <w:rFonts w:hint="cs"/>
+          <w:sz w:val="28"/>
+          <w:szCs w:val="28"/>
+        </w:rPr>
+      </w:pPr>
+      <w:r>
+        <w:rPr>
+          <w:rFonts w:hint="cs"/>
+          <w:sz w:val="28"/>
+          <w:szCs w:val="28"/>
           <w:rtl/>
         </w:rPr>
         <w:t xml:space="preserve">סעיף 3: </w:t>
       </w:r>
       <w:r>
         <w:rPr>
+          <w:sz w:val="28"/>
+          <w:szCs w:val="28"/>
           <w:rtl/>
         </w:rPr>
         <w:t xml:space="preserve">שליחת האוטובוס לנסיעה </w:t>
@@ -43,12 +58,16 @@
       <w:r>
         <w:rPr>
           <w:rFonts w:hint="cs"/>
+          <w:sz w:val="28"/>
+          <w:szCs w:val="28"/>
           <w:rtl/>
         </w:rPr>
         <w:t>תהייה</w:t>
       </w:r>
       <w:r>
         <w:rPr>
+          <w:sz w:val="28"/>
+          <w:szCs w:val="28"/>
           <w:rtl/>
         </w:rPr>
         <w:t xml:space="preserve"> ללא כפתור</w:t>
@@ -56,20 +75,32 @@
       <w:r>
         <w:rPr>
           <w:rFonts w:hint="cs"/>
+          <w:sz w:val="28"/>
+          <w:szCs w:val="28"/>
           <w:rtl/>
         </w:rPr>
         <w:t xml:space="preserve"> </w:t>
       </w:r>
       <w:r>
         <w:rPr>
+          <w:sz w:val="28"/>
+          <w:szCs w:val="28"/>
           <w:rtl/>
         </w:rPr>
         <w:t>אלא ע"י הקשת מקש</w:t>
       </w:r>
       <w:r>
+        <w:rPr>
+          <w:sz w:val="28"/>
+          <w:szCs w:val="28"/>
+        </w:rPr>
         <w:t xml:space="preserve"> Enter</w:t>
       </w:r>
       <w:r>
+        <w:rPr>
+          <w:sz w:val="28"/>
+          <w:szCs w:val="28"/>
+        </w:rPr>
         <w:t xml:space="preserve"> </w:t>
       </w:r>
     </w:p>
@@ -81,15 +112,53 @@
           <w:numId w:val="1"/>
         </w:numPr>
         <w:rPr>
-          <w:rFonts w:hint="cs"/>
-        </w:rPr>
-      </w:pPr>
-      <w:r>
-        <w:rPr>
-          <w:rFonts w:hint="cs"/>
-          <w:rtl/>
-        </w:rPr>
-        <w:t>צביעת שורה בכל שינוי סטטוס</w:t>
+          <w:sz w:val="28"/>
+          <w:szCs w:val="28"/>
+        </w:rPr>
+      </w:pPr>
+      <w:r>
+        <w:rPr>
+          <w:rFonts w:hint="cs"/>
+          <w:sz w:val="28"/>
+          <w:szCs w:val="28"/>
+          <w:rtl/>
+        </w:rPr>
+        <w:t xml:space="preserve">הוספת </w:t>
+      </w:r>
+      <w:proofErr w:type="spellStart"/>
+      <w:r>
+        <w:rPr>
+          <w:rFonts w:ascii="Consolas" w:hAnsi="Consolas" w:cs="Consolas"/>
+          <w:color w:val="A31515"/>
+        </w:rPr>
+        <w:t>radialprogressbar</w:t>
+      </w:r>
+      <w:proofErr w:type="spellEnd"/>
+      <w:r>
+        <w:rPr>
+          <w:rFonts w:ascii="Consolas" w:hAnsi="Consolas" w:cs="Consolas" w:hint="cs"/>
+          <w:color w:val="A31515"/>
+          <w:rtl/>
+        </w:rPr>
+        <w:t xml:space="preserve"> </w:t>
+      </w:r>
+      <w:r>
+        <w:rPr>
+          <w:rFonts w:hint="cs"/>
+          <w:sz w:val="28"/>
+          <w:szCs w:val="28"/>
+          <w:rtl/>
+        </w:rPr>
+        <w:t>שמראה כמה זמן עוד נותר עד סיום הפעולה</w:t>
+      </w:r>
+      <w:r>
+        <w:rPr>
+          <w:rFonts w:hint="cs"/>
+          <w:sz w:val="28"/>
+          <w:szCs w:val="28"/>
+          <w:rtl/>
+        </w:rPr>
+        <w:t>.</w:t>
       </w:r>
     </w:p>
     <w:p>
@@ -99,39 +168,97 @@
           <w:ilvl w:val="0"/>
           <w:numId w:val="1"/>
         </w:numPr>
-      </w:pPr>
-      <w:r>
-        <w:rPr>
-          <w:rFonts w:hint="cs"/>
-          <w:rtl/>
-        </w:rPr>
-        <w:t xml:space="preserve">שינוי תמונה </w:t>
-      </w:r>
-      <w:r>
-        <w:rPr>
-          <w:rFonts w:hint="cs"/>
-          <w:rtl/>
-        </w:rPr>
-        <w:t xml:space="preserve">בכל </w:t>
-      </w:r>
-      <w:r>
-        <w:rPr>
-          <w:rFonts w:hint="cs"/>
-          <w:rtl/>
-        </w:rPr>
-        <w:t>שינוי סטטוס</w:t>
-      </w:r>
-    </w:p>
-    <w:p/>
-    <w:p>
-      <w:pPr>
-        <w:rPr>
-          <w:rtl/>
-        </w:rPr>
-      </w:pPr>
-      <w:r>
-        <w:rPr>
-          <w:rFonts w:hint="cs"/>
+        <w:rPr>
+          <w:sz w:val="28"/>
+          <w:szCs w:val="28"/>
+        </w:rPr>
+      </w:pPr>
+      <w:r>
+        <w:rPr>
+          <w:rFonts w:hint="cs"/>
+          <w:sz w:val="28"/>
+          <w:szCs w:val="28"/>
+          <w:rtl/>
+        </w:rPr>
+        <w:t xml:space="preserve">צביעת </w:t>
+      </w:r>
+      <w:r>
+        <w:rPr>
+          <w:rFonts w:hint="cs"/>
+          <w:sz w:val="28"/>
+          <w:szCs w:val="28"/>
+          <w:rtl/>
+        </w:rPr>
+        <w:t>ה-</w:t>
+      </w:r>
+      <w:proofErr w:type="spellStart"/>
+      <w:r>
+        <w:rPr>
+          <w:rFonts w:ascii="Consolas" w:hAnsi="Consolas" w:cs="Consolas"/>
+          <w:color w:val="A31515"/>
+        </w:rPr>
+        <w:t>radialprogressbar</w:t>
+      </w:r>
+      <w:proofErr w:type="spellEnd"/>
+      <w:r>
+        <w:rPr>
+          <w:rFonts w:hint="cs"/>
+          <w:sz w:val="28"/>
+          <w:szCs w:val="28"/>
+          <w:rtl/>
+        </w:rPr>
+        <w:t xml:space="preserve"> בכל שינוי סטטוס</w:t>
+      </w:r>
+    </w:p>
+    <w:p>
+      <w:pPr>
+        <w:pStyle w:val="a7"/>
+        <w:numPr>
+          <w:ilvl w:val="0"/>
+          <w:numId w:val="1"/>
+        </w:numPr>
+        <w:rPr>
+          <w:sz w:val="28"/>
+          <w:szCs w:val="28"/>
+        </w:rPr>
+      </w:pPr>
+      <w:r>
+        <w:rPr>
+          <w:rFonts w:hint="cs"/>
+          <w:sz w:val="28"/>
+          <w:szCs w:val="28"/>
+          <w:rtl/>
+        </w:rPr>
+        <w:t>שינוי תמונה בכל שינוי סטטוס</w:t>
+      </w:r>
+    </w:p>
+    <w:p>
+      <w:pPr>
+        <w:rPr>
+          <w:sz w:val="28"/>
+          <w:szCs w:val="28"/>
+        </w:rPr>
+      </w:pPr>
+    </w:p>
+    <w:p>
+      <w:pPr>
+        <w:rPr>
+          <w:b/>
+          <w:bCs/>
+          <w:sz w:val="28"/>
+          <w:szCs w:val="28"/>
+          <w:u w:val="single"/>
+          <w:rtl/>
+        </w:rPr>
+      </w:pPr>
+      <w:r>
+        <w:rPr>
+          <w:rFonts w:hint="cs"/>
+          <w:b/>
+          <w:bCs/>
+          <w:sz w:val="28"/>
+          <w:szCs w:val="28"/>
+          <w:u w:val="single"/>
           <w:rtl/>
         </w:rPr>
         <w:t>בונוסים מעצמנו:</w:t>
@@ -145,25 +272,28 @@
           <w:numId w:val="2"/>
         </w:numPr>
         <w:rPr>
-          <w:rFonts w:hint="cs"/>
-        </w:rPr>
-      </w:pPr>
-      <w:r>
-        <w:rPr>
-          <w:rFonts w:hint="cs"/>
-          <w:rtl/>
-        </w:rPr>
-        <w:t>בסעיף הערות והבהרות: הוספנו סטטוסים של: צריך דלק, צריך טיפול וצריך דלק + טיפול. תצא למשתמש הודעה מתאימה לסיבת דחיית הנסיעה</w:t>
-      </w:r>
-      <w:r>
-        <w:rPr>
-          <w:rFonts w:hint="cs"/>
-          <w:rtl/>
-        </w:rPr>
-        <w:t>.</w:t>
-      </w:r>
-      <w:bookmarkStart w:id="0" w:name="_GoBack"/>
-      <w:bookmarkEnd w:id="0"/>
+          <w:sz w:val="28"/>
+          <w:szCs w:val="28"/>
+        </w:rPr>
+      </w:pPr>
+      <w:r>
+        <w:rPr>
+          <w:rFonts w:hint="cs"/>
+          <w:sz w:val="28"/>
+          <w:szCs w:val="28"/>
+          <w:rtl/>
+        </w:rPr>
+        <w:t>בסעיף הערות והבהרות: הוספנו סטטוסים של: צריך דלק</w:t>
+      </w:r>
+      <w:r>
+        <w:rPr>
+          <w:rFonts w:hint="cs"/>
+          <w:sz w:val="28"/>
+          <w:szCs w:val="28"/>
+          <w:rtl/>
+        </w:rPr>
+        <w:t>, צריך טיפול וצריך דלק + טיפול.</w:t>
+      </w:r>
     </w:p>
     <w:p>
       <w:pPr>
@@ -173,36 +303,53 @@
           <w:numId w:val="2"/>
         </w:numPr>
         <w:rPr>
-          <w:rFonts w:hint="cs"/>
-        </w:rPr>
-      </w:pPr>
-      <w:r>
-        <w:rPr>
-          <w:rFonts w:hint="cs"/>
-          <w:rtl/>
-        </w:rPr>
-        <w:t xml:space="preserve">סעיף 3: הוספנו כפתורים לטיפול ותדלוק במקרה שחוזרת שגיאה של </w:t>
-      </w:r>
-      <w:r>
-        <w:rPr>
-          <w:rFonts w:hint="cs"/>
-          <w:rtl/>
-        </w:rPr>
-        <w:t xml:space="preserve">טיפול </w:t>
-      </w:r>
-      <w:r>
-        <w:rPr>
-          <w:rFonts w:hint="cs"/>
-          <w:rtl/>
-        </w:rPr>
-        <w:t>או תדלוק</w:t>
-      </w:r>
-      <w:r>
-        <w:rPr>
-          <w:rFonts w:hint="cs"/>
-          <w:rtl/>
-        </w:rPr>
-        <w:t xml:space="preserve"> במסך של בקשת נסיעה כדי להקל על המשתמש שלא יצטרך ללכת לחלון אחר</w:t>
+          <w:sz w:val="28"/>
+          <w:szCs w:val="28"/>
+        </w:rPr>
+      </w:pPr>
+      <w:r>
+        <w:rPr>
+          <w:rFonts w:hint="cs"/>
+          <w:sz w:val="28"/>
+          <w:szCs w:val="28"/>
+          <w:rtl/>
+        </w:rPr>
+        <w:t>תצא למשתמש הודעה מתאימה לסיבת דחיית הנסיעה</w:t>
+      </w:r>
+      <w:r>
+        <w:rPr>
+          <w:rFonts w:hint="cs"/>
+          <w:sz w:val="28"/>
+          <w:szCs w:val="28"/>
+          <w:rtl/>
+        </w:rPr>
+        <w:t xml:space="preserve"> </w:t>
+      </w:r>
+      <w:r>
+        <w:rPr>
+          <w:sz w:val="28"/>
+          <w:szCs w:val="28"/>
+          <w:rtl/>
+        </w:rPr>
+        <w:t>–</w:t>
+      </w:r>
+      <w:r>
+        <w:rPr>
+          <w:rFonts w:hint="cs"/>
+          <w:sz w:val="28"/>
+          <w:szCs w:val="28"/>
+          <w:rtl/>
+        </w:rPr>
+        <w:t xml:space="preserve">  טיפול או תדלוק</w:t>
+      </w:r>
+      <w:r>
+        <w:rPr>
+          <w:rFonts w:hint="cs"/>
+          <w:sz w:val="28"/>
+          <w:szCs w:val="28"/>
+          <w:rtl/>
+        </w:rPr>
+        <w:t>.</w:t>
       </w:r>
     </w:p>
     <w:p>
@@ -213,46 +360,45 @@
           <w:numId w:val="2"/>
         </w:numPr>
         <w:rPr>
-          <w:rFonts w:hint="cs"/>
-        </w:rPr>
-      </w:pPr>
-      <w:r>
-        <w:rPr>
-          <w:rFonts w:hint="cs"/>
-          <w:rtl/>
-        </w:rPr>
-        <w:t>ה</w:t>
-      </w:r>
-      <w:r>
-        <w:rPr>
-          <w:rFonts w:hint="cs"/>
-          <w:rtl/>
-        </w:rPr>
-        <w:t xml:space="preserve">כפתורים </w:t>
-      </w:r>
-      <w:r>
-        <w:rPr>
-          <w:rFonts w:hint="cs"/>
-          <w:rtl/>
-        </w:rPr>
-        <w:t xml:space="preserve">של טיפול או תדלוק במסך של בקשת נסיעה </w:t>
-      </w:r>
-      <w:r>
-        <w:rPr>
-          <w:rFonts w:hint="cs"/>
-          <w:rtl/>
-        </w:rPr>
-        <w:t xml:space="preserve">יהיו </w:t>
-      </w:r>
-      <w:r>
-        <w:t>visible</w:t>
-      </w:r>
-      <w:r>
-        <w:rPr>
-          <w:rFonts w:hint="cs"/>
-          <w:rtl/>
-        </w:rPr>
-        <w:t xml:space="preserve"> רק כשתתקבל השגיאה המתאימה.</w:t>
+          <w:sz w:val="28"/>
+          <w:szCs w:val="28"/>
+        </w:rPr>
+      </w:pPr>
+      <w:r>
+        <w:rPr>
+          <w:rFonts w:hint="cs"/>
+          <w:sz w:val="28"/>
+          <w:szCs w:val="28"/>
+          <w:rtl/>
+        </w:rPr>
+        <w:t xml:space="preserve">סעיף 3: הוספנו כפתורים לטיפול ותדלוק במקרה שחוזרת שגיאה של </w:t>
+      </w:r>
+      <w:r>
+        <w:rPr>
+          <w:rFonts w:hint="cs"/>
+          <w:sz w:val="28"/>
+          <w:szCs w:val="28"/>
+          <w:rtl/>
+        </w:rPr>
+        <w:t xml:space="preserve">טיפול </w:t>
+      </w:r>
+      <w:r>
+        <w:rPr>
+          <w:rFonts w:hint="cs"/>
+          <w:sz w:val="28"/>
+          <w:szCs w:val="28"/>
+          <w:rtl/>
+        </w:rPr>
+        <w:t>או תדלוק</w:t>
+      </w:r>
+      <w:r>
+        <w:rPr>
+          <w:rFonts w:hint="cs"/>
+          <w:sz w:val="28"/>
+          <w:szCs w:val="28"/>
+          <w:rtl/>
+        </w:rPr>
+        <w:t xml:space="preserve"> במסך של בקשת נסיעה כדי להקל על המשתמש שלא יצטרך ללכת לחלון אחר</w:t>
       </w:r>
     </w:p>
     <w:p>
@@ -264,11 +410,103 @@
         </w:numPr>
         <w:rPr>
           <w:rFonts w:hint="cs"/>
-        </w:rPr>
-      </w:pPr>
-      <w:r>
-        <w:rPr>
-          <w:rFonts w:hint="cs"/>
+          <w:sz w:val="28"/>
+          <w:szCs w:val="28"/>
+        </w:rPr>
+      </w:pPr>
+      <w:r>
+        <w:rPr>
+          <w:rFonts w:hint="cs"/>
+          <w:sz w:val="28"/>
+          <w:szCs w:val="28"/>
+          <w:rtl/>
+        </w:rPr>
+        <w:t>ה</w:t>
+      </w:r>
+      <w:r>
+        <w:rPr>
+          <w:rFonts w:hint="cs"/>
+          <w:sz w:val="28"/>
+          <w:szCs w:val="28"/>
+          <w:rtl/>
+        </w:rPr>
+        <w:t xml:space="preserve">כפתורים </w:t>
+      </w:r>
+      <w:r>
+        <w:rPr>
+          <w:rFonts w:hint="cs"/>
+          <w:sz w:val="28"/>
+          <w:szCs w:val="28"/>
+          <w:rtl/>
+        </w:rPr>
+        <w:t xml:space="preserve">של טיפול או תדלוק במסך של בקשת נסיעה </w:t>
+      </w:r>
+      <w:r>
+        <w:rPr>
+          <w:rFonts w:hint="cs"/>
+          <w:sz w:val="28"/>
+          <w:szCs w:val="28"/>
+          <w:rtl/>
+        </w:rPr>
+        <w:t xml:space="preserve">יהיו </w:t>
+      </w:r>
+      <w:r>
+        <w:rPr>
+          <w:sz w:val="28"/>
+          <w:szCs w:val="28"/>
+        </w:rPr>
+        <w:t>visible</w:t>
+      </w:r>
+      <w:r>
+        <w:rPr>
+          <w:rFonts w:hint="cs"/>
+          <w:sz w:val="28"/>
+          <w:szCs w:val="28"/>
+          <w:rtl/>
+        </w:rPr>
+        <w:t xml:space="preserve"> רק כשתתקבל השגיאה המתאימה.</w:t>
+      </w:r>
+    </w:p>
+    <w:p>
+      <w:pPr>
+        <w:pStyle w:val="a7"/>
+        <w:numPr>
+          <w:ilvl w:val="0"/>
+          <w:numId w:val="2"/>
+        </w:numPr>
+        <w:rPr>
+          <w:rFonts w:hint="cs"/>
+          <w:sz w:val="28"/>
+          <w:szCs w:val="28"/>
+        </w:rPr>
+      </w:pPr>
+      <w:r>
+        <w:rPr>
+          <w:rFonts w:hint="cs"/>
+          <w:sz w:val="28"/>
+          <w:szCs w:val="28"/>
+          <w:rtl/>
+        </w:rPr>
+        <w:t>הוספנו לטבלה כפתור של טיפול כדי לחסוך למשתמש כניסות למסכים אם הוא כבר רואה שהסטטוס הוא "צריך טיפול".</w:t>
+      </w:r>
+    </w:p>
+    <w:p>
+      <w:pPr>
+        <w:pStyle w:val="a7"/>
+        <w:numPr>
+          <w:ilvl w:val="0"/>
+          <w:numId w:val="2"/>
+        </w:numPr>
+        <w:rPr>
+          <w:sz w:val="28"/>
+          <w:szCs w:val="28"/>
+        </w:rPr>
+      </w:pPr>
+      <w:r>
+        <w:rPr>
+          <w:rFonts w:hint="cs"/>
+          <w:sz w:val="28"/>
+          <w:szCs w:val="28"/>
           <w:rtl/>
         </w:rPr>
         <w:t>הוספנו</w:t>
@@ -276,32 +514,36 @@
       <w:r>
         <w:rPr>
           <w:rFonts w:hint="cs"/>
+          <w:sz w:val="28"/>
+          <w:szCs w:val="28"/>
           <w:rtl/>
         </w:rPr>
         <w:t xml:space="preserve"> 2 </w:t>
       </w:r>
       <w:r>
+        <w:rPr>
+          <w:sz w:val="28"/>
+          <w:szCs w:val="28"/>
+        </w:rPr>
         <w:t>converter</w:t>
       </w:r>
       <w:r>
         <w:rPr>
           <w:rFonts w:hint="cs"/>
-          <w:rtl/>
-        </w:rPr>
-        <w:t xml:space="preserve"> </w:t>
-      </w:r>
-      <w:r>
-        <w:rPr>
-          <w:rtl/>
-        </w:rPr>
-        <w:t>–</w:t>
-      </w:r>
-      <w:r>
-        <w:rPr>
-          <w:rFonts w:hint="cs"/>
-          <w:rtl/>
-        </w:rPr>
-        <w:t xml:space="preserve"> שזה משהו שלא למדנו בכיתה:</w:t>
+          <w:sz w:val="28"/>
+          <w:szCs w:val="28"/>
+          <w:rtl/>
+        </w:rPr>
+        <w:t>-ים</w:t>
+      </w:r>
+      <w:r>
+        <w:rPr>
+          <w:rFonts w:hint="cs"/>
+          <w:sz w:val="28"/>
+          <w:szCs w:val="28"/>
+          <w:rtl/>
+        </w:rPr>
+        <w:t>:</w:t>
       </w:r>
     </w:p>
     <w:p>
@@ -312,12 +554,15 @@
           <w:numId w:val="2"/>
         </w:numPr>
         <w:rPr>
-          <w:rFonts w:hint="cs"/>
-        </w:rPr>
-      </w:pPr>
-      <w:r>
-        <w:rPr>
-          <w:rFonts w:hint="cs"/>
+          <w:sz w:val="28"/>
+          <w:szCs w:val="28"/>
+        </w:rPr>
+      </w:pPr>
+      <w:r>
+        <w:rPr>
+          <w:rFonts w:hint="cs"/>
+          <w:sz w:val="28"/>
+          <w:szCs w:val="28"/>
           <w:rtl/>
         </w:rPr>
         <w:t xml:space="preserve"> </w:t>
@@ -327,8 +572,6 @@
         <w:rPr>
           <w:rFonts w:ascii="Consolas" w:hAnsi="Consolas" w:cs="Consolas"/>
           <w:color w:val="2B91AF"/>
-          <w:sz w:val="19"/>
-          <w:szCs w:val="19"/>
         </w:rPr>
         <w:t>StatusToColorConverter</w:t>
       </w:r>
@@ -336,6 +579,8 @@
       <w:r>
         <w:rPr>
           <w:rFonts w:hint="cs"/>
+          <w:sz w:val="28"/>
+          <w:szCs w:val="28"/>
           <w:rtl/>
         </w:rPr>
         <w:t xml:space="preserve"> - </w:t>
@@ -343,9 +588,45 @@
       <w:r>
         <w:rPr>
           <w:rFonts w:hint="cs"/>
-          <w:rtl/>
-        </w:rPr>
-        <w:t>מבצע המרה בין הסטטוס של האוטובוס לבין צבע השורה במסך.</w:t>
+          <w:sz w:val="28"/>
+          <w:szCs w:val="28"/>
+          <w:rtl/>
+        </w:rPr>
+        <w:t xml:space="preserve">מבצע המרה בין הסטטוס של האוטובוס לבין צבע </w:t>
+      </w:r>
+      <w:r>
+        <w:rPr>
+          <w:rFonts w:hint="cs"/>
+          <w:sz w:val="28"/>
+          <w:szCs w:val="28"/>
+          <w:rtl/>
+        </w:rPr>
+        <w:t>ה</w:t>
+      </w:r>
+      <w:proofErr w:type="spellStart"/>
+      <w:r>
+        <w:rPr>
+          <w:rFonts w:ascii="Consolas" w:hAnsi="Consolas" w:cs="Consolas"/>
+          <w:color w:val="A31515"/>
+        </w:rPr>
+        <w:t>radialprogressbar</w:t>
+      </w:r>
+      <w:proofErr w:type="spellEnd"/>
+      <w:r>
+        <w:rPr>
+          <w:sz w:val="28"/>
+          <w:szCs w:val="28"/>
+        </w:rPr>
+        <w:t>-</w:t>
+      </w:r>
+      <w:r>
+        <w:rPr>
+          <w:rFonts w:hint="cs"/>
+          <w:sz w:val="28"/>
+          <w:szCs w:val="28"/>
+          <w:rtl/>
+        </w:rPr>
+        <w:t>.</w:t>
       </w:r>
     </w:p>
     <w:p>
@@ -356,7 +637,8 @@
           <w:numId w:val="2"/>
         </w:numPr>
         <w:rPr>
-          <w:rFonts w:hint="cs"/>
+          <w:sz w:val="28"/>
+          <w:szCs w:val="28"/>
         </w:rPr>
       </w:pPr>
       <w:proofErr w:type="spellStart"/>
@@ -364,8 +646,6 @@
         <w:rPr>
           <w:rFonts w:ascii="Consolas" w:hAnsi="Consolas" w:cs="Consolas"/>
           <w:color w:val="2B91AF"/>
-          <w:sz w:val="19"/>
-          <w:szCs w:val="19"/>
         </w:rPr>
         <w:t>StatusToImageConverter</w:t>
       </w:r>
@@ -373,53 +653,261 @@
       <w:r>
         <w:rPr>
           <w:rFonts w:hint="cs"/>
-          <w:rtl/>
-        </w:rPr>
-        <w:t xml:space="preserve">- מבצע המרה בין הסטטוס של האוטובוס לבין </w:t>
-      </w:r>
-      <w:r>
-        <w:rPr>
-          <w:rFonts w:hint="cs"/>
-          <w:rtl/>
-        </w:rPr>
-        <w:t>התמונה שנמצאת על</w:t>
-      </w:r>
-      <w:r>
-        <w:rPr>
-          <w:rFonts w:hint="cs"/>
-          <w:rtl/>
-        </w:rPr>
-        <w:t xml:space="preserve"> השורה במסך.</w:t>
-      </w:r>
-    </w:p>
-    <w:p>
-      <w:pPr>
-        <w:rPr>
-          <w:rFonts w:hint="cs"/>
-          <w:rtl/>
-        </w:rPr>
-      </w:pPr>
-    </w:p>
-    <w:p>
-      <w:pPr>
-        <w:rPr>
-          <w:rtl/>
-        </w:rPr>
-      </w:pPr>
-      <w:r>
-        <w:rPr>
-          <w:rFonts w:hint="cs"/>
-          <w:rtl/>
-        </w:rPr>
-        <w:t xml:space="preserve">בחרנו לממש את הסימולציה של הטיפול/נסיעה באמצעות </w:t>
+          <w:sz w:val="28"/>
+          <w:szCs w:val="28"/>
+          <w:rtl/>
+        </w:rPr>
+        <w:t>- מבצע המרה בין הסטטוס של האוטובוס לבין התמונה שנמצאת על השורה במסך.</w:t>
+      </w:r>
+    </w:p>
+    <w:p>
+      <w:pPr>
+        <w:pStyle w:val="a7"/>
+        <w:numPr>
+          <w:ilvl w:val="0"/>
+          <w:numId w:val="2"/>
+        </w:numPr>
+        <w:rPr>
+          <w:rFonts w:hint="cs"/>
+          <w:sz w:val="28"/>
+          <w:szCs w:val="28"/>
+        </w:rPr>
+      </w:pPr>
+      <w:r>
+        <w:rPr>
+          <w:rFonts w:hint="cs"/>
+          <w:sz w:val="28"/>
+          <w:szCs w:val="28"/>
+          <w:rtl/>
+        </w:rPr>
+        <w:t xml:space="preserve">הוספנו </w:t>
+      </w:r>
+      <w:r>
+        <w:rPr>
+          <w:sz w:val="28"/>
+          <w:szCs w:val="28"/>
+        </w:rPr>
+        <w:t>tooltip</w:t>
+      </w:r>
+      <w:r>
+        <w:rPr>
+          <w:rFonts w:hint="cs"/>
+          <w:sz w:val="28"/>
+          <w:szCs w:val="28"/>
+          <w:rtl/>
+        </w:rPr>
+        <w:t xml:space="preserve"> על התמונה</w:t>
+      </w:r>
+      <w:r>
+        <w:rPr>
+          <w:rFonts w:hint="cs"/>
+          <w:sz w:val="28"/>
+          <w:szCs w:val="28"/>
+          <w:rtl/>
+        </w:rPr>
+        <w:t xml:space="preserve"> של הסטטוס</w:t>
+      </w:r>
+      <w:r>
+        <w:rPr>
+          <w:rFonts w:hint="cs"/>
+          <w:sz w:val="28"/>
+          <w:szCs w:val="28"/>
+          <w:rtl/>
+        </w:rPr>
+        <w:t xml:space="preserve"> שמראה את הסטטוס</w:t>
+      </w:r>
+      <w:r>
+        <w:rPr>
+          <w:rFonts w:hint="cs"/>
+          <w:sz w:val="28"/>
+          <w:szCs w:val="28"/>
+          <w:rtl/>
+        </w:rPr>
+        <w:t xml:space="preserve"> במלל</w:t>
+      </w:r>
+    </w:p>
+    <w:p>
+      <w:pPr>
+        <w:pStyle w:val="a7"/>
+        <w:numPr>
+          <w:ilvl w:val="0"/>
+          <w:numId w:val="2"/>
+        </w:numPr>
+        <w:rPr>
+          <w:sz w:val="28"/>
+          <w:szCs w:val="28"/>
+          <w:rtl/>
+        </w:rPr>
+      </w:pPr>
+      <w:r>
+        <w:rPr>
+          <w:rFonts w:hint="cs"/>
+          <w:sz w:val="28"/>
+          <w:szCs w:val="28"/>
+          <w:rtl/>
+        </w:rPr>
+        <w:t xml:space="preserve">הוספנו </w:t>
+      </w:r>
+      <w:r>
+        <w:rPr>
+          <w:sz w:val="28"/>
+          <w:szCs w:val="28"/>
+        </w:rPr>
+        <w:t>tooltip</w:t>
+      </w:r>
+      <w:r>
+        <w:rPr>
+          <w:rFonts w:hint="cs"/>
+          <w:sz w:val="28"/>
+          <w:szCs w:val="28"/>
+          <w:rtl/>
+        </w:rPr>
+        <w:t xml:space="preserve"> </w:t>
+      </w:r>
+      <w:r>
+        <w:rPr>
+          <w:rFonts w:hint="cs"/>
+          <w:sz w:val="28"/>
+          <w:szCs w:val="28"/>
+          <w:rtl/>
+        </w:rPr>
+        <w:t xml:space="preserve">על מספר </w:t>
+      </w:r>
+      <w:proofErr w:type="spellStart"/>
+      <w:r>
+        <w:rPr>
+          <w:rFonts w:hint="cs"/>
+          <w:sz w:val="28"/>
+          <w:szCs w:val="28"/>
+          <w:rtl/>
+        </w:rPr>
+        <w:t>הרשיון</w:t>
+      </w:r>
+      <w:proofErr w:type="spellEnd"/>
+      <w:r>
+        <w:rPr>
+          <w:rFonts w:hint="cs"/>
+          <w:sz w:val="28"/>
+          <w:szCs w:val="28"/>
+          <w:rtl/>
+        </w:rPr>
+        <w:t xml:space="preserve"> בטבלה </w:t>
+      </w:r>
+      <w:r>
+        <w:rPr>
+          <w:rFonts w:hint="cs"/>
+          <w:sz w:val="28"/>
+          <w:szCs w:val="28"/>
+          <w:rtl/>
+        </w:rPr>
+        <w:t>בחלון הראשי</w:t>
+      </w:r>
+      <w:r>
+        <w:rPr>
+          <w:rFonts w:hint="cs"/>
+          <w:sz w:val="28"/>
+          <w:szCs w:val="28"/>
+          <w:rtl/>
+        </w:rPr>
+        <w:t xml:space="preserve"> </w:t>
+      </w:r>
+      <w:r>
+        <w:rPr>
+          <w:rFonts w:hint="cs"/>
+          <w:sz w:val="28"/>
+          <w:szCs w:val="28"/>
+          <w:rtl/>
+        </w:rPr>
+        <w:t>שמראה את ה-</w:t>
+      </w:r>
+      <w:proofErr w:type="spellStart"/>
+      <w:r>
+        <w:rPr>
+          <w:sz w:val="28"/>
+          <w:szCs w:val="28"/>
+        </w:rPr>
+        <w:t>ToString</w:t>
+      </w:r>
+      <w:proofErr w:type="spellEnd"/>
+      <w:r>
+        <w:rPr>
+          <w:rFonts w:hint="cs"/>
+          <w:sz w:val="28"/>
+          <w:szCs w:val="28"/>
+          <w:rtl/>
+        </w:rPr>
+        <w:t xml:space="preserve"> של ה-</w:t>
+      </w:r>
+      <w:r>
+        <w:rPr>
+          <w:sz w:val="28"/>
+          <w:szCs w:val="28"/>
+        </w:rPr>
+        <w:t>Bus</w:t>
+      </w:r>
+    </w:p>
+    <w:p>
+      <w:pPr>
+        <w:pStyle w:val="a7"/>
+        <w:rPr>
+          <w:sz w:val="28"/>
+          <w:szCs w:val="28"/>
+          <w:rtl/>
+        </w:rPr>
+      </w:pPr>
+    </w:p>
+    <w:p>
+      <w:pPr>
+        <w:rPr>
+          <w:rFonts w:hint="cs"/>
+          <w:sz w:val="28"/>
+          <w:szCs w:val="28"/>
+          <w:rtl/>
+        </w:rPr>
+      </w:pPr>
+      <w:r>
+        <w:rPr>
+          <w:rFonts w:hint="cs"/>
+          <w:sz w:val="28"/>
+          <w:szCs w:val="28"/>
+          <w:rtl/>
+        </w:rPr>
+        <w:t xml:space="preserve">* </w:t>
+      </w:r>
+      <w:bookmarkStart w:id="0" w:name="_GoBack"/>
+      <w:bookmarkEnd w:id="0"/>
+      <w:r>
+        <w:rPr>
+          <w:rFonts w:hint="cs"/>
+          <w:sz w:val="28"/>
+          <w:szCs w:val="28"/>
+          <w:rtl/>
+        </w:rPr>
+        <w:t xml:space="preserve">בחרנו לממש את הסימולציה </w:t>
+      </w:r>
+      <w:r>
+        <w:rPr>
+          <w:rFonts w:hint="cs"/>
+          <w:sz w:val="28"/>
+          <w:szCs w:val="28"/>
+          <w:rtl/>
+        </w:rPr>
+        <w:t>של השעון</w:t>
+      </w:r>
+      <w:r>
+        <w:rPr>
+          <w:rFonts w:hint="cs"/>
+          <w:sz w:val="28"/>
+          <w:szCs w:val="28"/>
+          <w:rtl/>
+        </w:rPr>
+        <w:t xml:space="preserve"> באמצעות </w:t>
       </w:r>
       <w:proofErr w:type="spellStart"/>
       <w:r>
         <w:rPr>
           <w:rFonts w:ascii="Consolas" w:hAnsi="Consolas" w:cs="Consolas"/>
           <w:color w:val="000000"/>
-          <w:sz w:val="19"/>
-          <w:szCs w:val="19"/>
         </w:rPr>
         <w:t>DispatcherTimer</w:t>
       </w:r>
@@ -428,8 +916,6 @@
         <w:rPr>
           <w:rFonts w:ascii="Consolas" w:hAnsi="Consolas" w:cs="Consolas" w:hint="cs"/>
           <w:color w:val="000000"/>
-          <w:sz w:val="19"/>
-          <w:szCs w:val="19"/>
           <w:rtl/>
         </w:rPr>
         <w:t xml:space="preserve"> </w:t>
@@ -437,9 +923,39 @@
       <w:r>
         <w:rPr>
           <w:rFonts w:hint="cs"/>
+          <w:sz w:val="28"/>
+          <w:szCs w:val="28"/>
           <w:rtl/>
         </w:rPr>
         <w:t>לאחר לימוד עצמי וקריאה של הנושא כי זו הייתה נראית לנו הדרך הכי נכונה.</w:t>
+      </w:r>
+    </w:p>
+    <w:p>
+      <w:pPr>
+        <w:rPr>
+          <w:rFonts w:hint="cs"/>
+          <w:sz w:val="28"/>
+          <w:szCs w:val="28"/>
+          <w:rtl/>
+        </w:rPr>
+      </w:pPr>
+    </w:p>
+    <w:p>
+      <w:pPr>
+        <w:rPr>
+          <w:sz w:val="28"/>
+          <w:szCs w:val="28"/>
+          <w:rtl/>
+        </w:rPr>
+      </w:pPr>
+      <w:r>
+        <w:rPr>
+          <w:rFonts w:hint="cs"/>
+          <w:sz w:val="28"/>
+          <w:szCs w:val="28"/>
+          <w:rtl/>
+        </w:rPr>
+        <w:t>בדיקה נעימה!</w:t>
       </w:r>
     </w:p>
     <w:sectPr>

</xml_diff>